<commit_message>
Prep for Thursday Oct. 10 Meeting
Prepped the meeting doc for the next meeting.
</commit_message>
<xml_diff>
--- a/Neuro Dome Meeting Summaries.docx
+++ b/Neuro Dome Meeting Summaries.docx
@@ -1,6 +1,6 @@
 
 <file path=word/document.xml><?xml version="1.0" encoding="utf-8"?>
-<w:document xmlns:wpc="http://schemas.microsoft.com/office/word/2010/wordprocessingCanvas" xmlns:cx="http://schemas.microsoft.com/office/drawing/2014/chartex" xmlns:cx1="http://schemas.microsoft.com/office/drawing/2015/9/8/chartex" xmlns:cx2="http://schemas.microsoft.com/office/drawing/2015/10/21/chartex" xmlns:cx3="http://schemas.microsoft.com/office/drawing/2016/5/9/chartex" xmlns:cx4="http://schemas.microsoft.com/office/drawing/2016/5/10/chartex" xmlns:cx5="http://schemas.microsoft.com/office/drawing/2016/5/11/chartex" xmlns:cx6="http://schemas.microsoft.com/office/drawing/2016/5/12/chartex" xmlns:cx7="http://schemas.microsoft.com/office/drawing/2016/5/13/chartex" xmlns:cx8="http://schemas.microsoft.com/office/drawing/2016/5/14/chartex" xmlns:mc="http://schemas.openxmlformats.org/markup-compatibility/2006" xmlns:aink="http://schemas.microsoft.com/office/drawing/2016/ink" xmlns:am3d="http://schemas.microsoft.com/office/drawing/2017/model3d" xmlns:o="urn:schemas-microsoft-com:office:office" xmlns:oel="http://schemas.microsoft.com/office/2019/extlst" xmlns:r="http://schemas.openxmlformats.org/officeDocument/2006/relationships" xmlns:m="http://schemas.openxmlformats.org/officeDocument/2006/math" xmlns:v="urn:schemas-microsoft-com:vml" xmlns:wp14="http://schemas.microsoft.com/office/word/2010/wordprocessingDrawing" xmlns:wp="http://schemas.openxmlformats.org/drawingml/2006/wordprocessingDrawing" xmlns:w10="urn:schemas-microsoft-com:office:word" xmlns:w="http://schemas.openxmlformats.org/wordprocessingml/2006/main" xmlns:w14="http://schemas.microsoft.com/office/word/2010/wordml" xmlns:w15="http://schemas.microsoft.com/office/word/2012/wordml" xmlns:w16cex="http://schemas.microsoft.com/office/word/2018/wordml/cex" xmlns:w16cid="http://schemas.microsoft.com/office/word/2016/wordml/cid" xmlns:w16="http://schemas.microsoft.com/office/word/2018/wordml" xmlns:w16du="http://schemas.microsoft.com/office/word/2023/wordml/word16du" xmlns:w16sdtdh="http://schemas.microsoft.com/office/word/2020/wordml/sdtdatahash" xmlns:w16se="http://schemas.microsoft.com/office/word/2015/wordml/symex" xmlns:wpg="http://schemas.microsoft.com/office/word/2010/wordprocessingGroup" xmlns:wpi="http://schemas.microsoft.com/office/word/2010/wordprocessingInk" xmlns:wne="http://schemas.microsoft.com/office/word/2006/wordml" xmlns:wps="http://schemas.microsoft.com/office/word/2010/wordprocessingShape" mc:Ignorable="w14 w15 w16se w16cid w16 w16cex w16sdtdh w16du wp14">
+<w:document xmlns:wpc="http://schemas.microsoft.com/office/word/2010/wordprocessingCanvas" xmlns:cx="http://schemas.microsoft.com/office/drawing/2014/chartex" xmlns:cx1="http://schemas.microsoft.com/office/drawing/2015/9/8/chartex" xmlns:cx2="http://schemas.microsoft.com/office/drawing/2015/10/21/chartex" xmlns:cx3="http://schemas.microsoft.com/office/drawing/2016/5/9/chartex" xmlns:cx4="http://schemas.microsoft.com/office/drawing/2016/5/10/chartex" xmlns:cx5="http://schemas.microsoft.com/office/drawing/2016/5/11/chartex" xmlns:cx6="http://schemas.microsoft.com/office/drawing/2016/5/12/chartex" xmlns:cx7="http://schemas.microsoft.com/office/drawing/2016/5/13/chartex" xmlns:cx8="http://schemas.microsoft.com/office/drawing/2016/5/14/chartex" xmlns:mc="http://schemas.openxmlformats.org/markup-compatibility/2006" xmlns:aink="http://schemas.microsoft.com/office/drawing/2016/ink" xmlns:am3d="http://schemas.microsoft.com/office/drawing/2017/model3d" xmlns:o="urn:schemas-microsoft-com:office:office" xmlns:oel="http://schemas.microsoft.com/office/2019/extlst" xmlns:r="http://schemas.openxmlformats.org/officeDocument/2006/relationships" xmlns:m="http://schemas.openxmlformats.org/officeDocument/2006/math" xmlns:v="urn:schemas-microsoft-com:vml" xmlns:wp14="http://schemas.microsoft.com/office/word/2010/wordprocessingDrawing" xmlns:wp="http://schemas.openxmlformats.org/drawingml/2006/wordprocessingDrawing" xmlns:w10="urn:schemas-microsoft-com:office:word" xmlns:w="http://schemas.openxmlformats.org/wordprocessingml/2006/main" xmlns:w14="http://schemas.microsoft.com/office/word/2010/wordml" xmlns:w15="http://schemas.microsoft.com/office/word/2012/wordml" xmlns:w16cex="http://schemas.microsoft.com/office/word/2018/wordml/cex" xmlns:w16cid="http://schemas.microsoft.com/office/word/2016/wordml/cid" xmlns:w16="http://schemas.microsoft.com/office/word/2018/wordml" xmlns:w16sdtdh="http://schemas.microsoft.com/office/word/2020/wordml/sdtdatahash" xmlns:w16se="http://schemas.microsoft.com/office/word/2015/wordml/symex" xmlns:wpg="http://schemas.microsoft.com/office/word/2010/wordprocessingGroup" xmlns:wpi="http://schemas.microsoft.com/office/word/2010/wordprocessingInk" xmlns:wne="http://schemas.microsoft.com/office/word/2006/wordml" xmlns:wps="http://schemas.microsoft.com/office/word/2010/wordprocessingShape" mc:Ignorable="w14 w15 w16se w16cid w16 w16cex w16sdtdh wp14">
   <w:body>
     <w:p>
       <w:pPr>
@@ -43,7 +43,7 @@
           <w:sz w:val="40"/>
           <w:szCs w:val="40"/>
         </w:rPr>
-        <w:t xml:space="preserve"> - </w:t>
+        <w:t xml:space="preserve"> </w:t>
       </w:r>
       <w:r>
         <w:rPr>
@@ -53,7 +53,7 @@
           <w:sz w:val="40"/>
           <w:szCs w:val="40"/>
         </w:rPr>
-        <w:t xml:space="preserve">Meeting </w:t>
+        <w:t>–</w:t>
       </w:r>
       <w:r>
         <w:rPr>
@@ -63,7 +63,27 @@
           <w:sz w:val="40"/>
           <w:szCs w:val="40"/>
         </w:rPr>
-        <w:t xml:space="preserve">from </w:t>
+        <w:t xml:space="preserve"> </w:t>
+      </w:r>
+      <w:r>
+        <w:rPr>
+          <w:rFonts w:ascii="Arial" w:eastAsia="Times New Roman" w:hAnsi="Arial" w:cs="Arial"/>
+          <w:color w:val="000000"/>
+          <w:kern w:val="36"/>
+          <w:sz w:val="40"/>
+          <w:szCs w:val="40"/>
+        </w:rPr>
+        <w:t>From</w:t>
+      </w:r>
+      <w:r>
+        <w:rPr>
+          <w:rFonts w:ascii="Arial" w:eastAsia="Times New Roman" w:hAnsi="Arial" w:cs="Arial"/>
+          <w:color w:val="000000"/>
+          <w:kern w:val="36"/>
+          <w:sz w:val="40"/>
+          <w:szCs w:val="40"/>
+        </w:rPr>
+        <w:t xml:space="preserve"> </w:t>
       </w:r>
       <w:r>
         <w:rPr>
@@ -211,14 +231,7 @@
           <w:rFonts w:ascii="Arial" w:eastAsia="Times New Roman" w:hAnsi="Arial" w:cs="Arial"/>
           <w:color w:val="000000"/>
         </w:rPr>
-        <w:t xml:space="preserve"> Hoffman</w:t>
-      </w:r>
-      <w:r>
-        <w:rPr>
-          <w:rFonts w:ascii="Arial" w:eastAsia="Times New Roman" w:hAnsi="Arial" w:cs="Arial"/>
-          <w:color w:val="000000"/>
-        </w:rPr>
-        <w:t xml:space="preserve">n, </w:t>
+        <w:t xml:space="preserve"> Hoffmann, </w:t>
       </w:r>
       <w:r>
         <w:rPr>
@@ -253,14 +266,7 @@
           <w:rFonts w:ascii="Arial" w:eastAsia="Times New Roman" w:hAnsi="Arial" w:cs="Arial"/>
           <w:color w:val="000000"/>
         </w:rPr>
-        <w:t xml:space="preserve"> Pietrzak</w:t>
-      </w:r>
-      <w:r>
-        <w:rPr>
-          <w:rFonts w:ascii="Arial" w:eastAsia="Times New Roman" w:hAnsi="Arial" w:cs="Arial"/>
-          <w:color w:val="000000"/>
-        </w:rPr>
-        <w:t>,</w:t>
+        <w:t xml:space="preserve"> Pietrzak,</w:t>
       </w:r>
       <w:r>
         <w:rPr>
@@ -387,6 +393,387 @@
       </w:r>
       <w:r>
         <w:t xml:space="preserve"> requirements report.</w:t>
+      </w:r>
+    </w:p>
+    <w:p>
+      <w:r>
+        <w:br w:type="page"/>
+      </w:r>
+    </w:p>
+    <w:p>
+      <w:pPr>
+        <w:spacing w:before="400" w:after="120" w:line="240" w:lineRule="auto"/>
+        <w:outlineLvl w:val="0"/>
+        <w:rPr>
+          <w:rFonts w:ascii="Times New Roman" w:eastAsia="Times New Roman" w:hAnsi="Times New Roman" w:cs="Times New Roman"/>
+          <w:b/>
+          <w:bCs/>
+          <w:kern w:val="36"/>
+          <w:sz w:val="48"/>
+          <w:szCs w:val="48"/>
+        </w:rPr>
+      </w:pPr>
+      <w:r>
+        <w:rPr>
+          <w:rFonts w:ascii="Arial" w:eastAsia="Times New Roman" w:hAnsi="Arial" w:cs="Arial"/>
+          <w:color w:val="000000"/>
+          <w:kern w:val="36"/>
+          <w:sz w:val="40"/>
+          <w:szCs w:val="40"/>
+        </w:rPr>
+        <w:lastRenderedPageBreak/>
+        <w:t>Thursday</w:t>
+      </w:r>
+      <w:r>
+        <w:rPr>
+          <w:rFonts w:ascii="Arial" w:eastAsia="Times New Roman" w:hAnsi="Arial" w:cs="Arial"/>
+          <w:color w:val="000000"/>
+          <w:kern w:val="36"/>
+          <w:sz w:val="40"/>
+          <w:szCs w:val="40"/>
+        </w:rPr>
+        <w:t xml:space="preserve">, </w:t>
+      </w:r>
+      <w:r>
+        <w:rPr>
+          <w:rFonts w:ascii="Arial" w:eastAsia="Times New Roman" w:hAnsi="Arial" w:cs="Arial"/>
+          <w:color w:val="000000"/>
+          <w:kern w:val="36"/>
+          <w:sz w:val="40"/>
+          <w:szCs w:val="40"/>
+        </w:rPr>
+        <w:t xml:space="preserve">October </w:t>
+      </w:r>
+      <w:r>
+        <w:rPr>
+          <w:rFonts w:ascii="Arial" w:eastAsia="Times New Roman" w:hAnsi="Arial" w:cs="Arial"/>
+          <w:color w:val="000000"/>
+          <w:kern w:val="36"/>
+          <w:sz w:val="40"/>
+          <w:szCs w:val="40"/>
+        </w:rPr>
+        <w:t>10</w:t>
+      </w:r>
+      <w:r>
+        <w:rPr>
+          <w:rFonts w:ascii="Arial" w:eastAsia="Times New Roman" w:hAnsi="Arial" w:cs="Arial"/>
+          <w:color w:val="000000"/>
+          <w:kern w:val="36"/>
+          <w:sz w:val="40"/>
+          <w:szCs w:val="40"/>
+        </w:rPr>
+        <w:t xml:space="preserve"> - </w:t>
+      </w:r>
+      <w:r>
+        <w:rPr>
+          <w:rFonts w:ascii="Arial" w:eastAsia="Times New Roman" w:hAnsi="Arial" w:cs="Arial"/>
+          <w:color w:val="000000"/>
+          <w:kern w:val="36"/>
+          <w:sz w:val="40"/>
+          <w:szCs w:val="40"/>
+        </w:rPr>
+        <w:t>F</w:t>
+      </w:r>
+      <w:r>
+        <w:rPr>
+          <w:rFonts w:ascii="Arial" w:eastAsia="Times New Roman" w:hAnsi="Arial" w:cs="Arial"/>
+          <w:color w:val="000000"/>
+          <w:kern w:val="36"/>
+          <w:sz w:val="40"/>
+          <w:szCs w:val="40"/>
+        </w:rPr>
+        <w:t xml:space="preserve">rom </w:t>
+      </w:r>
+      <w:r>
+        <w:rPr>
+          <w:rFonts w:ascii="Arial" w:eastAsia="Times New Roman" w:hAnsi="Arial" w:cs="Arial"/>
+          <w:color w:val="000000"/>
+          <w:kern w:val="36"/>
+          <w:sz w:val="40"/>
+          <w:szCs w:val="40"/>
+        </w:rPr>
+        <w:t>2:00</w:t>
+      </w:r>
+      <w:r>
+        <w:rPr>
+          <w:rFonts w:ascii="Arial" w:eastAsia="Times New Roman" w:hAnsi="Arial" w:cs="Arial"/>
+          <w:color w:val="000000"/>
+          <w:kern w:val="36"/>
+          <w:sz w:val="40"/>
+          <w:szCs w:val="40"/>
+        </w:rPr>
+        <w:t xml:space="preserve"> to </w:t>
+      </w:r>
+      <w:r>
+        <w:rPr>
+          <w:rFonts w:ascii="Arial" w:eastAsia="Times New Roman" w:hAnsi="Arial" w:cs="Arial"/>
+          <w:color w:val="000000"/>
+          <w:kern w:val="36"/>
+          <w:sz w:val="40"/>
+          <w:szCs w:val="40"/>
+        </w:rPr>
+        <w:t>3:15</w:t>
+      </w:r>
+      <w:r>
+        <w:rPr>
+          <w:rFonts w:ascii="Arial" w:eastAsia="Times New Roman" w:hAnsi="Arial" w:cs="Arial"/>
+          <w:color w:val="000000"/>
+          <w:kern w:val="36"/>
+          <w:sz w:val="40"/>
+          <w:szCs w:val="40"/>
+        </w:rPr>
+        <w:t>pm</w:t>
+      </w:r>
+    </w:p>
+    <w:p>
+      <w:pPr>
+        <w:spacing w:before="360" w:after="120" w:line="240" w:lineRule="auto"/>
+        <w:outlineLvl w:val="1"/>
+        <w:rPr>
+          <w:rFonts w:ascii="Times New Roman" w:eastAsia="Times New Roman" w:hAnsi="Times New Roman" w:cs="Times New Roman"/>
+          <w:b/>
+          <w:bCs/>
+          <w:sz w:val="36"/>
+          <w:szCs w:val="36"/>
+        </w:rPr>
+      </w:pPr>
+      <w:r>
+        <w:rPr>
+          <w:rFonts w:ascii="Arial" w:eastAsia="Times New Roman" w:hAnsi="Arial" w:cs="Arial"/>
+          <w:color w:val="000000"/>
+          <w:sz w:val="32"/>
+          <w:szCs w:val="32"/>
+        </w:rPr>
+        <w:t>Participants:</w:t>
+      </w:r>
+    </w:p>
+    <w:p>
+      <w:pPr>
+        <w:spacing w:after="0" w:line="240" w:lineRule="auto"/>
+        <w:rPr>
+          <w:rFonts w:ascii="Times New Roman" w:eastAsia="Times New Roman" w:hAnsi="Times New Roman" w:cs="Times New Roman"/>
+          <w:sz w:val="24"/>
+          <w:szCs w:val="24"/>
+        </w:rPr>
+      </w:pPr>
+      <w:r>
+        <w:rPr>
+          <w:rFonts w:ascii="Arial" w:eastAsia="Times New Roman" w:hAnsi="Arial" w:cs="Arial"/>
+          <w:color w:val="000000"/>
+        </w:rPr>
+        <w:t xml:space="preserve">All Members </w:t>
+      </w:r>
+      <w:r>
+        <w:rPr>
+          <w:rFonts w:ascii="Arial" w:eastAsia="Times New Roman" w:hAnsi="Arial" w:cs="Arial"/>
+          <w:color w:val="000000"/>
+        </w:rPr>
+        <w:t>–</w:t>
+      </w:r>
+      <w:r>
+        <w:rPr>
+          <w:rFonts w:ascii="Arial" w:eastAsia="Times New Roman" w:hAnsi="Arial" w:cs="Arial"/>
+          <w:color w:val="000000"/>
+        </w:rPr>
+        <w:t xml:space="preserve"> Michael</w:t>
+      </w:r>
+      <w:r>
+        <w:rPr>
+          <w:rFonts w:ascii="Arial" w:eastAsia="Times New Roman" w:hAnsi="Arial" w:cs="Arial"/>
+          <w:color w:val="000000"/>
+        </w:rPr>
+        <w:t xml:space="preserve"> Cobb</w:t>
+      </w:r>
+      <w:r>
+        <w:rPr>
+          <w:rFonts w:ascii="Arial" w:eastAsia="Times New Roman" w:hAnsi="Arial" w:cs="Arial"/>
+          <w:color w:val="000000"/>
+        </w:rPr>
+        <w:t>,</w:t>
+      </w:r>
+      <w:r>
+        <w:rPr>
+          <w:rFonts w:ascii="Arial" w:eastAsia="Times New Roman" w:hAnsi="Arial" w:cs="Arial"/>
+          <w:color w:val="000000"/>
+        </w:rPr>
+        <w:t xml:space="preserve"> </w:t>
+      </w:r>
+      <w:r>
+        <w:rPr>
+          <w:rFonts w:ascii="Arial" w:eastAsia="Times New Roman" w:hAnsi="Arial" w:cs="Arial"/>
+          <w:color w:val="000000"/>
+        </w:rPr>
+        <w:t>Chris</w:t>
+      </w:r>
+      <w:r>
+        <w:rPr>
+          <w:rFonts w:ascii="Arial" w:eastAsia="Times New Roman" w:hAnsi="Arial" w:cs="Arial"/>
+          <w:color w:val="000000"/>
+        </w:rPr>
+        <w:t xml:space="preserve"> Hoffmann, </w:t>
+      </w:r>
+      <w:r>
+        <w:rPr>
+          <w:rFonts w:ascii="Arial" w:eastAsia="Times New Roman" w:hAnsi="Arial" w:cs="Arial"/>
+          <w:color w:val="000000"/>
+        </w:rPr>
+        <w:t>Jack</w:t>
+      </w:r>
+      <w:r>
+        <w:rPr>
+          <w:rFonts w:ascii="Arial" w:eastAsia="Times New Roman" w:hAnsi="Arial" w:cs="Arial"/>
+          <w:color w:val="000000"/>
+        </w:rPr>
+        <w:t xml:space="preserve"> Kurtz</w:t>
+      </w:r>
+      <w:r>
+        <w:rPr>
+          <w:rFonts w:ascii="Arial" w:eastAsia="Times New Roman" w:hAnsi="Arial" w:cs="Arial"/>
+          <w:color w:val="000000"/>
+        </w:rPr>
+        <w:t>, Brad</w:t>
+      </w:r>
+      <w:r>
+        <w:rPr>
+          <w:rFonts w:ascii="Arial" w:eastAsia="Times New Roman" w:hAnsi="Arial" w:cs="Arial"/>
+          <w:color w:val="000000"/>
+        </w:rPr>
+        <w:t xml:space="preserve"> Pietrzak,</w:t>
+      </w:r>
+      <w:r>
+        <w:rPr>
+          <w:rFonts w:ascii="Arial" w:eastAsia="Times New Roman" w:hAnsi="Arial" w:cs="Arial"/>
+          <w:color w:val="000000"/>
+        </w:rPr>
+        <w:t xml:space="preserve"> Cooper</w:t>
+      </w:r>
+      <w:r>
+        <w:rPr>
+          <w:rFonts w:ascii="Arial" w:eastAsia="Times New Roman" w:hAnsi="Arial" w:cs="Arial"/>
+          <w:color w:val="000000"/>
+        </w:rPr>
+        <w:t xml:space="preserve"> Recob</w:t>
+      </w:r>
+    </w:p>
+    <w:p>
+      <w:pPr>
+        <w:spacing w:before="360" w:after="120" w:line="240" w:lineRule="auto"/>
+        <w:outlineLvl w:val="1"/>
+        <w:rPr>
+          <w:rFonts w:ascii="Times New Roman" w:eastAsia="Times New Roman" w:hAnsi="Times New Roman" w:cs="Times New Roman"/>
+          <w:b/>
+          <w:bCs/>
+          <w:sz w:val="36"/>
+          <w:szCs w:val="36"/>
+        </w:rPr>
+      </w:pPr>
+      <w:r>
+        <w:rPr>
+          <w:rFonts w:ascii="Arial" w:eastAsia="Times New Roman" w:hAnsi="Arial" w:cs="Arial"/>
+          <w:color w:val="000000"/>
+          <w:sz w:val="32"/>
+          <w:szCs w:val="32"/>
+        </w:rPr>
+        <w:t>Topics Discussed:</w:t>
+      </w:r>
+    </w:p>
+    <w:p>
+      <w:pPr>
+        <w:spacing w:after="0" w:line="240" w:lineRule="auto"/>
+        <w:rPr>
+          <w:rFonts w:ascii="Times New Roman" w:eastAsia="Times New Roman" w:hAnsi="Times New Roman" w:cs="Times New Roman"/>
+          <w:sz w:val="24"/>
+          <w:szCs w:val="24"/>
+        </w:rPr>
+      </w:pPr>
+      <w:r>
+        <w:rPr>
+          <w:rFonts w:ascii="Arial" w:eastAsia="Times New Roman" w:hAnsi="Arial" w:cs="Arial"/>
+          <w:color w:val="000000"/>
+        </w:rPr>
+        <w:t xml:space="preserve">Requirements </w:t>
+      </w:r>
+      <w:r>
+        <w:rPr>
+          <w:rFonts w:ascii="Arial" w:eastAsia="Times New Roman" w:hAnsi="Arial" w:cs="Arial"/>
+          <w:color w:val="000000"/>
+        </w:rPr>
+        <w:t>Report</w:t>
+      </w:r>
+      <w:r>
+        <w:rPr>
+          <w:rFonts w:ascii="Arial" w:eastAsia="Times New Roman" w:hAnsi="Arial" w:cs="Arial"/>
+          <w:color w:val="000000"/>
+        </w:rPr>
+        <w:t xml:space="preserve">, </w:t>
+      </w:r>
+    </w:p>
+    <w:p>
+      <w:pPr>
+        <w:spacing w:before="360" w:after="120" w:line="240" w:lineRule="auto"/>
+        <w:outlineLvl w:val="1"/>
+        <w:rPr>
+          <w:rFonts w:ascii="Times New Roman" w:eastAsia="Times New Roman" w:hAnsi="Times New Roman" w:cs="Times New Roman"/>
+          <w:b/>
+          <w:bCs/>
+          <w:sz w:val="36"/>
+          <w:szCs w:val="36"/>
+        </w:rPr>
+      </w:pPr>
+      <w:r>
+        <w:rPr>
+          <w:rFonts w:ascii="Arial" w:eastAsia="Times New Roman" w:hAnsi="Arial" w:cs="Arial"/>
+          <w:color w:val="000000"/>
+          <w:sz w:val="32"/>
+          <w:szCs w:val="32"/>
+        </w:rPr>
+        <w:t>Brief Summary:</w:t>
+      </w:r>
+    </w:p>
+    <w:p>
+      <w:r>
+        <w:t xml:space="preserve">Discussed product requirements with the client. </w:t>
+      </w:r>
+    </w:p>
+    <w:p>
+      <w:pPr>
+        <w:spacing w:before="360" w:after="120" w:line="240" w:lineRule="auto"/>
+        <w:outlineLvl w:val="1"/>
+        <w:rPr>
+          <w:rFonts w:ascii="Times New Roman" w:eastAsia="Times New Roman" w:hAnsi="Times New Roman" w:cs="Times New Roman"/>
+          <w:b/>
+          <w:bCs/>
+          <w:sz w:val="36"/>
+          <w:szCs w:val="36"/>
+        </w:rPr>
+      </w:pPr>
+      <w:r>
+        <w:rPr>
+          <w:rFonts w:ascii="Arial" w:eastAsia="Times New Roman" w:hAnsi="Arial" w:cs="Arial"/>
+          <w:color w:val="000000"/>
+          <w:sz w:val="32"/>
+          <w:szCs w:val="32"/>
+        </w:rPr>
+        <w:t>Questions for Brian (Client)</w:t>
+      </w:r>
+      <w:r>
+        <w:rPr>
+          <w:rFonts w:ascii="Arial" w:eastAsia="Times New Roman" w:hAnsi="Arial" w:cs="Arial"/>
+          <w:color w:val="000000"/>
+          <w:sz w:val="32"/>
+          <w:szCs w:val="32"/>
+        </w:rPr>
+        <w:t>:</w:t>
+      </w:r>
+    </w:p>
+    <w:p>
+      <w:r>
+        <w:t>What is the desired usage of the NeuroDrone? Is this a hobby product or will it be used for educational purposes?</w:t>
+      </w:r>
+    </w:p>
+    <w:p>
+      <w:r>
+        <w:t>(Non-Client Question) How much of the Neurocity API can we use?</w:t>
       </w:r>
     </w:p>
     <w:sectPr>
@@ -400,7 +787,7 @@
 </file>
 
 <file path=word/styles.xml><?xml version="1.0" encoding="utf-8"?>
-<w:styles xmlns:mc="http://schemas.openxmlformats.org/markup-compatibility/2006" xmlns:r="http://schemas.openxmlformats.org/officeDocument/2006/relationships" xmlns:w="http://schemas.openxmlformats.org/wordprocessingml/2006/main" xmlns:w14="http://schemas.microsoft.com/office/word/2010/wordml" xmlns:w15="http://schemas.microsoft.com/office/word/2012/wordml" xmlns:w16cex="http://schemas.microsoft.com/office/word/2018/wordml/cex" xmlns:w16cid="http://schemas.microsoft.com/office/word/2016/wordml/cid" xmlns:w16="http://schemas.microsoft.com/office/word/2018/wordml" xmlns:w16du="http://schemas.microsoft.com/office/word/2023/wordml/word16du" xmlns:w16sdtdh="http://schemas.microsoft.com/office/word/2020/wordml/sdtdatahash" xmlns:w16se="http://schemas.microsoft.com/office/word/2015/wordml/symex" mc:Ignorable="w14 w15 w16se w16cid w16 w16cex w16sdtdh w16du">
+<w:styles xmlns:mc="http://schemas.openxmlformats.org/markup-compatibility/2006" xmlns:r="http://schemas.openxmlformats.org/officeDocument/2006/relationships" xmlns:w="http://schemas.openxmlformats.org/wordprocessingml/2006/main" xmlns:w14="http://schemas.microsoft.com/office/word/2010/wordml" xmlns:w15="http://schemas.microsoft.com/office/word/2012/wordml" xmlns:w16cex="http://schemas.microsoft.com/office/word/2018/wordml/cex" xmlns:w16cid="http://schemas.microsoft.com/office/word/2016/wordml/cid" xmlns:w16="http://schemas.microsoft.com/office/word/2018/wordml" xmlns:w16sdtdh="http://schemas.microsoft.com/office/word/2020/wordml/sdtdatahash" xmlns:w16se="http://schemas.microsoft.com/office/word/2015/wordml/symex" mc:Ignorable="w14 w15 w16se w16cid w16 w16cex w16sdtdh">
   <w:docDefaults>
     <w:rPrDefault>
       <w:rPr>
@@ -999,6 +1386,7 @@
   <w:style w:type="character" w:default="1" w:styleId="DefaultParagraphFont">
     <w:name w:val="Default Paragraph Font"/>
     <w:uiPriority w:val="1"/>
+    <w:semiHidden/>
     <w:unhideWhenUsed/>
   </w:style>
   <w:style w:type="table" w:default="1" w:styleId="TableNormal">
@@ -1626,6 +2014,23 @@
 </file>
 
 <file path=customXml/item1.xml><?xml version="1.0" encoding="utf-8"?>
+<p:properties xmlns:p="http://schemas.microsoft.com/office/2006/metadata/properties" xmlns:xsi="http://www.w3.org/2001/XMLSchema-instance" xmlns:pc="http://schemas.microsoft.com/office/infopath/2007/PartnerControls">
+  <documentManagement>
+    <_activity xmlns="ee11616b-f3b5-433d-9d76-3b973bbe8c6a" xsi:nil="true"/>
+  </documentManagement>
+</p:properties>
+</file>
+
+<file path=customXml/item2.xml><?xml version="1.0" encoding="utf-8"?>
+<?mso-contentType ?>
+<FormTemplates xmlns="http://schemas.microsoft.com/sharepoint/v3/contenttype/forms">
+  <Display>DocumentLibraryForm</Display>
+  <Edit>DocumentLibraryForm</Edit>
+  <New>DocumentLibraryForm</New>
+</FormTemplates>
+</file>
+
+<file path=customXml/item3.xml><?xml version="1.0" encoding="utf-8"?>
 <ct:contentTypeSchema xmlns:ct="http://schemas.microsoft.com/office/2006/metadata/contentType" xmlns:ma="http://schemas.microsoft.com/office/2006/metadata/properties/metaAttributes" ct:_="" ma:_="" ma:contentTypeName="Document" ma:contentTypeID="0x0101003CC4EAE4261AC5498ABD353C2FBED949" ma:contentTypeVersion="15" ma:contentTypeDescription="Create a new document." ma:contentTypeScope="" ma:versionID="b49656c26813aa8ebc5f96e98add4eb9">
   <xsd:schema xmlns:xsd="http://www.w3.org/2001/XMLSchema" xmlns:xs="http://www.w3.org/2001/XMLSchema" xmlns:p="http://schemas.microsoft.com/office/2006/metadata/properties" xmlns:ns3="ee11616b-f3b5-433d-9d76-3b973bbe8c6a" xmlns:ns4="e0abd5e9-3f1c-4b5f-8b63-da506dd5de71" targetNamespace="http://schemas.microsoft.com/office/2006/metadata/properties" ma:root="true" ma:fieldsID="bc13888b1fc2cd93466c052cb17b786f" ns3:_="" ns4:_="">
     <xsd:import namespace="ee11616b-f3b5-433d-9d76-3b973bbe8c6a"/>
@@ -1858,24 +2263,25 @@
 </ct:contentTypeSchema>
 </file>
 
-<file path=customXml/item2.xml><?xml version="1.0" encoding="utf-8"?>
-<?mso-contentType ?>
-<FormTemplates xmlns="http://schemas.microsoft.com/sharepoint/v3/contenttype/forms">
-  <Display>DocumentLibraryForm</Display>
-  <Edit>DocumentLibraryForm</Edit>
-  <New>DocumentLibraryForm</New>
-</FormTemplates>
+<file path=customXml/itemProps1.xml><?xml version="1.0" encoding="utf-8"?>
+<ds:datastoreItem xmlns:ds="http://schemas.openxmlformats.org/officeDocument/2006/customXml" ds:itemID="{3968C83A-6C8E-4389-B74F-F6EE176F5655}">
+  <ds:schemaRefs>
+    <ds:schemaRef ds:uri="http://schemas.microsoft.com/office/2006/metadata/properties"/>
+    <ds:schemaRef ds:uri="http://schemas.microsoft.com/office/infopath/2007/PartnerControls"/>
+    <ds:schemaRef ds:uri="ee11616b-f3b5-433d-9d76-3b973bbe8c6a"/>
+  </ds:schemaRefs>
+</ds:datastoreItem>
 </file>
 
-<file path=customXml/item3.xml><?xml version="1.0" encoding="utf-8"?>
-<p:properties xmlns:p="http://schemas.microsoft.com/office/2006/metadata/properties" xmlns:xsi="http://www.w3.org/2001/XMLSchema-instance" xmlns:pc="http://schemas.microsoft.com/office/infopath/2007/PartnerControls">
-  <documentManagement>
-    <_activity xmlns="ee11616b-f3b5-433d-9d76-3b973bbe8c6a" xsi:nil="true"/>
-  </documentManagement>
-</p:properties>
+<file path=customXml/itemProps2.xml><?xml version="1.0" encoding="utf-8"?>
+<ds:datastoreItem xmlns:ds="http://schemas.openxmlformats.org/officeDocument/2006/customXml" ds:itemID="{1220F247-5958-4472-8052-36103076C212}">
+  <ds:schemaRefs>
+    <ds:schemaRef ds:uri="http://schemas.microsoft.com/sharepoint/v3/contenttype/forms"/>
+  </ds:schemaRefs>
+</ds:datastoreItem>
 </file>
 
-<file path=customXml/itemProps1.xml><?xml version="1.0" encoding="utf-8"?>
+<file path=customXml/itemProps3.xml><?xml version="1.0" encoding="utf-8"?>
 <ds:datastoreItem xmlns:ds="http://schemas.openxmlformats.org/officeDocument/2006/customXml" ds:itemID="{566B14CE-CED5-423B-B1AD-FE7D08D8BBF7}">
   <ds:schemaRefs>
     <ds:schemaRef ds:uri="http://schemas.microsoft.com/office/2006/metadata/contentType"/>
@@ -1892,29 +2298,4 @@
     <ds:schemaRef ds:uri="http://schemas.microsoft.com/internal/obd"/>
   </ds:schemaRefs>
 </ds:datastoreItem>
-</file>
-
-<file path=customXml/itemProps2.xml><?xml version="1.0" encoding="utf-8"?>
-<ds:datastoreItem xmlns:ds="http://schemas.openxmlformats.org/officeDocument/2006/customXml" ds:itemID="{1220F247-5958-4472-8052-36103076C212}">
-  <ds:schemaRefs>
-    <ds:schemaRef ds:uri="http://schemas.microsoft.com/sharepoint/v3/contenttype/forms"/>
-  </ds:schemaRefs>
-</ds:datastoreItem>
-</file>
-
-<file path=customXml/itemProps3.xml><?xml version="1.0" encoding="utf-8"?>
-<ds:datastoreItem xmlns:ds="http://schemas.openxmlformats.org/officeDocument/2006/customXml" ds:itemID="{3968C83A-6C8E-4389-B74F-F6EE176F5655}">
-  <ds:schemaRefs>
-    <ds:schemaRef ds:uri="http://schemas.microsoft.com/office/2006/documentManagement/types"/>
-    <ds:schemaRef ds:uri="http://purl.org/dc/elements/1.1/"/>
-    <ds:schemaRef ds:uri="http://schemas.microsoft.com/office/infopath/2007/PartnerControls"/>
-    <ds:schemaRef ds:uri="ee11616b-f3b5-433d-9d76-3b973bbe8c6a"/>
-    <ds:schemaRef ds:uri="http://purl.org/dc/dcmitype/"/>
-    <ds:schemaRef ds:uri="http://purl.org/dc/terms/"/>
-    <ds:schemaRef ds:uri="http://schemas.microsoft.com/office/2006/metadata/properties"/>
-    <ds:schemaRef ds:uri="http://schemas.openxmlformats.org/package/2006/metadata/core-properties"/>
-    <ds:schemaRef ds:uri="http://www.w3.org/XML/1998/namespace"/>
-    <ds:schemaRef ds:uri="e0abd5e9-3f1c-4b5f-8b63-da506dd5de71"/>
-  </ds:schemaRefs>
-</ds:datastoreItem>
 </file>
</xml_diff>